<commit_message>
Update PP With Gantt
</commit_message>
<xml_diff>
--- a/Reports/Project proposal.docx
+++ b/Reports/Project proposal.docx
@@ -1177,8 +1177,8 @@
           <w:b/>
           <w:bCs/>
           <w:color w:val="000000"/>
-          <w:sz w:val="30"/>
-          <w:szCs w:val="30"/>
+          <w:sz w:val="24"/>
+          <w:szCs w:val="24"/>
         </w:rPr>
       </w:pPr>
       <w:r>
@@ -1187,8 +1187,8 @@
           <w:b/>
           <w:bCs/>
           <w:color w:val="000000"/>
-          <w:sz w:val="30"/>
-          <w:szCs w:val="30"/>
+          <w:sz w:val="24"/>
+          <w:szCs w:val="24"/>
         </w:rPr>
         <w:t>11 May 2020 – 04 July 2020</w:t>
       </w:r>
@@ -1212,10 +1212,43 @@
         <w:rPr>
           <w:rFonts w:ascii="Georgia" w:eastAsia="Arial" w:hAnsi="Georgia" w:cs="Arial"/>
           <w:color w:val="000000"/>
-          <w:sz w:val="24"/>
-          <w:szCs w:val="24"/>
-        </w:rPr>
-      </w:pPr>
+          <w:sz w:val="8"/>
+          <w:szCs w:val="8"/>
+        </w:rPr>
+      </w:pPr>
+    </w:p>
+    <w:p>
+      <w:pPr>
+        <w:widowControl w:val="0"/>
+        <w:pBdr>
+          <w:top w:val="nil"/>
+          <w:left w:val="nil"/>
+          <w:bottom w:val="nil"/>
+          <w:right w:val="nil"/>
+          <w:between w:val="nil"/>
+        </w:pBdr>
+        <w:tabs>
+          <w:tab w:val="left" w:pos="1191"/>
+          <w:tab w:val="left" w:pos="1192"/>
+        </w:tabs>
+        <w:spacing w:before="0" w:line="249" w:lineRule="auto"/>
+        <w:ind w:right="99"/>
+        <w:rPr>
+          <w:rFonts w:ascii="Georgia" w:eastAsia="Arial" w:hAnsi="Georgia" w:cs="Arial"/>
+          <w:color w:val="000000"/>
+          <w:sz w:val="24"/>
+          <w:szCs w:val="24"/>
+        </w:rPr>
+      </w:pPr>
+      <w:r>
+        <w:rPr>
+          <w:rFonts w:ascii="Georgia" w:eastAsia="Arial" w:hAnsi="Georgia" w:cs="Arial"/>
+          <w:color w:val="000000"/>
+          <w:sz w:val="24"/>
+          <w:szCs w:val="24"/>
+        </w:rPr>
+        <w:t xml:space="preserve">Tasks: - </w:t>
+      </w:r>
     </w:p>
     <w:p>
       <w:pPr>
@@ -1250,28 +1283,6 @@
       <w:r>
         <w:rPr>
           <w:rFonts w:ascii="Georgia" w:eastAsia="Arial" w:hAnsi="Georgia" w:cs="Arial"/>
-          <w:b/>
-          <w:bCs/>
-          <w:color w:val="000000"/>
-          <w:sz w:val="24"/>
-          <w:szCs w:val="24"/>
-        </w:rPr>
-        <w:t>Week 1 ::</w:t>
-      </w:r>
-      <w:r>
-        <w:rPr>
-          <w:rFonts w:ascii="Georgia" w:eastAsia="Arial" w:hAnsi="Georgia" w:cs="Arial"/>
-          <w:b/>
-          <w:bCs/>
-          <w:color w:val="000000"/>
-          <w:sz w:val="24"/>
-          <w:szCs w:val="24"/>
-        </w:rPr>
-        <w:t xml:space="preserve"> </w:t>
-      </w:r>
-      <w:r>
-        <w:rPr>
-          <w:rFonts w:ascii="Georgia" w:eastAsia="Arial" w:hAnsi="Georgia" w:cs="Arial"/>
           <w:color w:val="000000"/>
           <w:sz w:val="24"/>
           <w:szCs w:val="24"/>
@@ -1287,6 +1298,8 @@
         </w:rPr>
         <w:t>Basics of Time-Series Analysis and Fundamentals of Trading</w:t>
       </w:r>
+      <w:bookmarkStart w:id="3" w:name="_GoBack"/>
+      <w:bookmarkEnd w:id="3"/>
     </w:p>
     <w:p>
       <w:pPr>
@@ -1321,22 +1334,65 @@
       <w:r>
         <w:rPr>
           <w:rFonts w:ascii="Georgia" w:eastAsia="Arial" w:hAnsi="Georgia" w:cs="Arial"/>
-          <w:b/>
-          <w:bCs/>
-          <w:color w:val="000000"/>
-          <w:sz w:val="24"/>
-          <w:szCs w:val="24"/>
-        </w:rPr>
-        <w:t xml:space="preserve">Week 2 :: </w:t>
-      </w:r>
-      <w:r>
-        <w:rPr>
-          <w:rFonts w:ascii="Georgia" w:eastAsia="Arial" w:hAnsi="Georgia" w:cs="Arial"/>
-          <w:color w:val="000000"/>
-          <w:sz w:val="24"/>
-          <w:szCs w:val="24"/>
-        </w:rPr>
-        <w:t>Collecting of Dataset, Dataset Pre-Processing, Study of Different Time-Series Models and Selection of Model</w:t>
+          <w:color w:val="000000"/>
+          <w:sz w:val="24"/>
+          <w:szCs w:val="24"/>
+        </w:rPr>
+        <w:t>Collecting of Dataset</w:t>
+      </w:r>
+      <w:r>
+        <w:rPr>
+          <w:rFonts w:ascii="Georgia" w:eastAsia="Arial" w:hAnsi="Georgia" w:cs="Arial"/>
+          <w:color w:val="000000"/>
+          <w:sz w:val="24"/>
+          <w:szCs w:val="24"/>
+        </w:rPr>
+        <w:t xml:space="preserve"> and</w:t>
+      </w:r>
+      <w:r>
+        <w:rPr>
+          <w:rFonts w:ascii="Georgia" w:eastAsia="Arial" w:hAnsi="Georgia" w:cs="Arial"/>
+          <w:color w:val="000000"/>
+          <w:sz w:val="24"/>
+          <w:szCs w:val="24"/>
+        </w:rPr>
+        <w:t xml:space="preserve"> Data</w:t>
+      </w:r>
+      <w:r>
+        <w:rPr>
+          <w:rFonts w:ascii="Georgia" w:eastAsia="Arial" w:hAnsi="Georgia" w:cs="Arial"/>
+          <w:color w:val="000000"/>
+          <w:sz w:val="24"/>
+          <w:szCs w:val="24"/>
+        </w:rPr>
+        <w:t>-</w:t>
+      </w:r>
+      <w:r>
+        <w:rPr>
+          <w:rFonts w:ascii="Georgia" w:eastAsia="Arial" w:hAnsi="Georgia" w:cs="Arial"/>
+          <w:color w:val="000000"/>
+          <w:sz w:val="24"/>
+          <w:szCs w:val="24"/>
+        </w:rPr>
+        <w:t>set Pre-Processing</w:t>
+      </w:r>
+      <w:r>
+        <w:rPr>
+          <w:rFonts w:ascii="Georgia" w:eastAsia="Arial" w:hAnsi="Georgia" w:cs="Arial"/>
+          <w:color w:val="000000"/>
+          <w:sz w:val="24"/>
+          <w:szCs w:val="24"/>
+        </w:rPr>
+        <w:t xml:space="preserve"> &amp; Normalization</w:t>
+      </w:r>
+      <w:r>
+        <w:rPr>
+          <w:rFonts w:ascii="Georgia" w:eastAsia="Arial" w:hAnsi="Georgia" w:cs="Arial"/>
+          <w:color w:val="000000"/>
+          <w:sz w:val="24"/>
+          <w:szCs w:val="24"/>
+        </w:rPr>
+        <w:t xml:space="preserve"> </w:t>
       </w:r>
     </w:p>
     <w:p>
@@ -1372,51 +1428,11 @@
       <w:r>
         <w:rPr>
           <w:rFonts w:ascii="Georgia" w:eastAsia="Arial" w:hAnsi="Georgia" w:cs="Arial"/>
-          <w:b/>
-          <w:bCs/>
-          <w:color w:val="000000"/>
-          <w:sz w:val="24"/>
-          <w:szCs w:val="24"/>
-        </w:rPr>
-        <w:t xml:space="preserve">Week 3 – Week 6 </w:t>
-      </w:r>
-      <w:r>
-        <w:rPr>
-          <w:rFonts w:ascii="Georgia" w:eastAsia="Arial" w:hAnsi="Georgia" w:cs="Arial"/>
-          <w:color w:val="000000"/>
-          <w:sz w:val="24"/>
-          <w:szCs w:val="24"/>
-        </w:rPr>
-        <w:t>:: Study of the Mathematical concepts behind</w:t>
-      </w:r>
-      <w:r>
-        <w:rPr>
-          <w:rFonts w:ascii="Georgia" w:eastAsia="Arial" w:hAnsi="Georgia" w:cs="Arial"/>
-          <w:color w:val="000000"/>
-          <w:sz w:val="24"/>
-          <w:szCs w:val="24"/>
-        </w:rPr>
-        <w:t xml:space="preserve"> the model being created,</w:t>
-      </w:r>
-      <w:r>
-        <w:rPr>
-          <w:rFonts w:ascii="Georgia" w:eastAsia="Arial" w:hAnsi="Georgia" w:cs="Arial"/>
-          <w:b/>
-          <w:bCs/>
-          <w:color w:val="000000"/>
-          <w:sz w:val="24"/>
-          <w:szCs w:val="24"/>
-        </w:rPr>
-        <w:t xml:space="preserve"> </w:t>
-      </w:r>
-      <w:r>
-        <w:rPr>
-          <w:rFonts w:ascii="Georgia" w:eastAsia="Arial" w:hAnsi="Georgia" w:cs="Arial"/>
-          <w:color w:val="000000"/>
-          <w:sz w:val="24"/>
-          <w:szCs w:val="24"/>
-        </w:rPr>
-        <w:t>Creation of Model using python and various python libraries, Training and Testing of the Model as well as studying the various functions used in the model.</w:t>
+          <w:color w:val="000000"/>
+          <w:sz w:val="24"/>
+          <w:szCs w:val="24"/>
+        </w:rPr>
+        <w:t>Study of Different Time-Series Models and Selection of Model</w:t>
       </w:r>
     </w:p>
     <w:p>
@@ -1452,22 +1468,20 @@
       <w:r>
         <w:rPr>
           <w:rFonts w:ascii="Georgia" w:eastAsia="Arial" w:hAnsi="Georgia" w:cs="Arial"/>
-          <w:b/>
-          <w:bCs/>
-          <w:color w:val="000000"/>
-          <w:sz w:val="24"/>
-          <w:szCs w:val="24"/>
-        </w:rPr>
-        <w:t xml:space="preserve">Week 7 :: </w:t>
-      </w:r>
-      <w:r>
-        <w:rPr>
-          <w:rFonts w:ascii="Georgia" w:eastAsia="Arial" w:hAnsi="Georgia" w:cs="Arial"/>
-          <w:color w:val="000000"/>
-          <w:sz w:val="24"/>
-          <w:szCs w:val="24"/>
-        </w:rPr>
-        <w:t>Prediction of Stock Market Prices and Validation</w:t>
+          <w:color w:val="000000"/>
+          <w:sz w:val="24"/>
+          <w:szCs w:val="24"/>
+        </w:rPr>
+        <w:t>Study of the Mathematical concepts behind</w:t>
+      </w:r>
+      <w:r>
+        <w:rPr>
+          <w:rFonts w:ascii="Georgia" w:eastAsia="Arial" w:hAnsi="Georgia" w:cs="Arial"/>
+          <w:color w:val="000000"/>
+          <w:sz w:val="24"/>
+          <w:szCs w:val="24"/>
+        </w:rPr>
+        <w:t xml:space="preserve"> the model</w:t>
       </w:r>
     </w:p>
     <w:p>
@@ -1493,30 +1507,30 @@
         <w:ind w:right="99"/>
         <w:rPr>
           <w:rFonts w:ascii="Georgia" w:eastAsia="Arial" w:hAnsi="Georgia" w:cs="Arial"/>
-          <w:color w:val="000000"/>
-          <w:sz w:val="2"/>
-          <w:szCs w:val="2"/>
-        </w:rPr>
-      </w:pPr>
-      <w:r>
-        <w:rPr>
-          <w:rFonts w:ascii="Georgia" w:eastAsia="Arial" w:hAnsi="Georgia" w:cs="Arial"/>
           <w:b/>
           <w:bCs/>
           <w:color w:val="000000"/>
           <w:sz w:val="24"/>
           <w:szCs w:val="24"/>
         </w:rPr>
-        <w:t xml:space="preserve">Week 8 :: </w:t>
-      </w:r>
-      <w:r>
-        <w:rPr>
-          <w:rFonts w:ascii="Georgia" w:eastAsia="Arial" w:hAnsi="Georgia" w:cs="Arial"/>
-          <w:color w:val="000000"/>
-          <w:sz w:val="24"/>
-          <w:szCs w:val="24"/>
-        </w:rPr>
-        <w:t xml:space="preserve">Prediction and Validation Continued, Creation of Final Project Report </w:t>
+      </w:pPr>
+      <w:r>
+        <w:rPr>
+          <w:rFonts w:ascii="Georgia" w:eastAsia="Arial" w:hAnsi="Georgia" w:cs="Arial"/>
+          <w:color w:val="000000"/>
+          <w:sz w:val="24"/>
+          <w:szCs w:val="24"/>
+        </w:rPr>
+        <w:t>Creation of Model using python and various python libraries as well as studying the vari</w:t>
+      </w:r>
+      <w:r>
+        <w:rPr>
+          <w:rFonts w:ascii="Georgia" w:eastAsia="Arial" w:hAnsi="Georgia" w:cs="Arial"/>
+          <w:color w:val="000000"/>
+          <w:sz w:val="24"/>
+          <w:szCs w:val="24"/>
+        </w:rPr>
+        <w:t>ous functions used in the model</w:t>
       </w:r>
     </w:p>
     <w:p>
@@ -1542,13 +1556,223 @@
         <w:ind w:right="99"/>
         <w:rPr>
           <w:rFonts w:ascii="Georgia" w:eastAsia="Arial" w:hAnsi="Georgia" w:cs="Arial"/>
+          <w:b/>
+          <w:bCs/>
+          <w:color w:val="000000"/>
+          <w:sz w:val="24"/>
+          <w:szCs w:val="24"/>
+        </w:rPr>
+      </w:pPr>
+      <w:r>
+        <w:rPr>
+          <w:rFonts w:ascii="Georgia" w:eastAsia="Arial" w:hAnsi="Georgia" w:cs="Arial"/>
+          <w:color w:val="000000"/>
+          <w:sz w:val="24"/>
+          <w:szCs w:val="24"/>
+        </w:rPr>
+        <w:t>Training and Testing of the Model</w:t>
+      </w:r>
+    </w:p>
+    <w:p>
+      <w:pPr>
+        <w:pStyle w:val="ListParagraph"/>
+        <w:widowControl w:val="0"/>
+        <w:numPr>
+          <w:ilvl w:val="0"/>
+          <w:numId w:val="14"/>
+        </w:numPr>
+        <w:pBdr>
+          <w:top w:val="nil"/>
+          <w:left w:val="nil"/>
+          <w:bottom w:val="nil"/>
+          <w:right w:val="nil"/>
+          <w:between w:val="nil"/>
+        </w:pBdr>
+        <w:tabs>
+          <w:tab w:val="left" w:pos="1191"/>
+          <w:tab w:val="left" w:pos="1192"/>
+        </w:tabs>
+        <w:spacing w:before="0" w:line="249" w:lineRule="auto"/>
+        <w:ind w:right="99"/>
+        <w:rPr>
+          <w:rFonts w:ascii="Georgia" w:eastAsia="Arial" w:hAnsi="Georgia" w:cs="Arial"/>
+          <w:b/>
+          <w:bCs/>
+          <w:color w:val="000000"/>
+          <w:sz w:val="24"/>
+          <w:szCs w:val="24"/>
+        </w:rPr>
+      </w:pPr>
+      <w:r>
+        <w:rPr>
+          <w:rFonts w:ascii="Georgia" w:eastAsia="Arial" w:hAnsi="Georgia" w:cs="Arial"/>
+          <w:color w:val="000000"/>
+          <w:sz w:val="24"/>
+          <w:szCs w:val="24"/>
+        </w:rPr>
+        <w:t>Prediction of Stock Market Prices and Validation</w:t>
+      </w:r>
+    </w:p>
+    <w:p>
+      <w:pPr>
+        <w:pStyle w:val="ListParagraph"/>
+        <w:widowControl w:val="0"/>
+        <w:numPr>
+          <w:ilvl w:val="0"/>
+          <w:numId w:val="14"/>
+        </w:numPr>
+        <w:pBdr>
+          <w:top w:val="nil"/>
+          <w:left w:val="nil"/>
+          <w:bottom w:val="nil"/>
+          <w:right w:val="nil"/>
+          <w:between w:val="nil"/>
+        </w:pBdr>
+        <w:tabs>
+          <w:tab w:val="left" w:pos="1191"/>
+          <w:tab w:val="left" w:pos="1192"/>
+        </w:tabs>
+        <w:spacing w:before="0" w:line="249" w:lineRule="auto"/>
+        <w:ind w:right="99"/>
+        <w:rPr>
+          <w:rFonts w:ascii="Georgia" w:eastAsia="Arial" w:hAnsi="Georgia" w:cs="Arial"/>
+          <w:b/>
+          <w:bCs/>
+          <w:color w:val="000000"/>
+          <w:sz w:val="24"/>
+          <w:szCs w:val="24"/>
+        </w:rPr>
+      </w:pPr>
+      <w:r>
+        <w:rPr>
+          <w:rFonts w:ascii="Georgia" w:eastAsia="Arial" w:hAnsi="Georgia" w:cs="Arial"/>
+          <w:color w:val="000000"/>
+          <w:sz w:val="24"/>
+          <w:szCs w:val="24"/>
+        </w:rPr>
+        <w:lastRenderedPageBreak/>
+        <w:t>Final Project Report</w:t>
+      </w:r>
+      <w:r>
+        <w:rPr>
+          <w:rFonts w:ascii="Georgia" w:eastAsia="Arial" w:hAnsi="Georgia" w:cs="Arial"/>
+          <w:color w:val="000000"/>
+          <w:sz w:val="24"/>
+          <w:szCs w:val="24"/>
+        </w:rPr>
+        <w:t xml:space="preserve"> and Submission</w:t>
+      </w:r>
+    </w:p>
+    <w:p>
+      <w:pPr>
+        <w:widowControl w:val="0"/>
+        <w:pBdr>
+          <w:top w:val="nil"/>
+          <w:left w:val="nil"/>
+          <w:bottom w:val="nil"/>
+          <w:right w:val="nil"/>
+          <w:between w:val="nil"/>
+        </w:pBdr>
+        <w:tabs>
+          <w:tab w:val="left" w:pos="1191"/>
+          <w:tab w:val="left" w:pos="1192"/>
+        </w:tabs>
+        <w:spacing w:before="0" w:line="249" w:lineRule="auto"/>
+        <w:ind w:left="360" w:right="99"/>
+        <w:rPr>
+          <w:rFonts w:ascii="Georgia" w:eastAsia="Arial" w:hAnsi="Georgia" w:cs="Arial"/>
+          <w:color w:val="000000"/>
+          <w:sz w:val="24"/>
+          <w:szCs w:val="24"/>
+        </w:rPr>
+      </w:pPr>
+    </w:p>
+    <w:p>
+      <w:pPr>
+        <w:widowControl w:val="0"/>
+        <w:pBdr>
+          <w:top w:val="nil"/>
+          <w:left w:val="nil"/>
+          <w:bottom w:val="nil"/>
+          <w:right w:val="nil"/>
+          <w:between w:val="nil"/>
+        </w:pBdr>
+        <w:tabs>
+          <w:tab w:val="left" w:pos="1191"/>
+          <w:tab w:val="left" w:pos="1192"/>
+          <w:tab w:val="left" w:pos="9781"/>
+        </w:tabs>
+        <w:spacing w:before="0" w:line="249" w:lineRule="auto"/>
+        <w:ind w:right="99"/>
+        <w:rPr>
+          <w:rFonts w:ascii="Georgia" w:eastAsia="Arial" w:hAnsi="Georgia" w:cs="Arial"/>
+          <w:b/>
+          <w:bCs/>
+          <w:color w:val="000000"/>
+          <w:sz w:val="24"/>
+          <w:szCs w:val="24"/>
+        </w:rPr>
+      </w:pPr>
+      <w:r>
+        <w:rPr>
+          <w:rFonts w:ascii="Georgia" w:eastAsia="Arial" w:hAnsi="Georgia" w:cs="Arial"/>
+          <w:noProof/>
+          <w:color w:val="000000"/>
+          <w:sz w:val="24"/>
+          <w:szCs w:val="24"/>
+        </w:rPr>
+        <w:drawing>
+          <wp:inline distT="0" distB="0" distL="0" distR="0">
+            <wp:extent cx="6267450" cy="2962275"/>
+            <wp:effectExtent l="0" t="0" r="0" b="9525"/>
+            <wp:docPr id="5" name="Chart 5"/>
+            <wp:cNvGraphicFramePr/>
+            <a:graphic xmlns:a="http://schemas.openxmlformats.org/drawingml/2006/main">
+              <a:graphicData uri="http://schemas.openxmlformats.org/drawingml/2006/chart">
+                <c:chart xmlns:c="http://schemas.openxmlformats.org/drawingml/2006/chart" xmlns:r="http://schemas.openxmlformats.org/officeDocument/2006/relationships" r:id="rId8"/>
+              </a:graphicData>
+            </a:graphic>
+          </wp:inline>
+        </w:drawing>
+      </w:r>
+      <w:r>
+        <w:rPr>
+          <w:rFonts w:ascii="Georgia" w:eastAsia="Arial" w:hAnsi="Georgia" w:cs="Arial"/>
+          <w:color w:val="000000"/>
+          <w:sz w:val="24"/>
+          <w:szCs w:val="24"/>
+        </w:rPr>
+        <w:t xml:space="preserve"> </w:t>
+      </w:r>
+    </w:p>
+    <w:p>
+      <w:pPr>
+        <w:pStyle w:val="ListParagraph"/>
+        <w:widowControl w:val="0"/>
+        <w:numPr>
+          <w:ilvl w:val="0"/>
+          <w:numId w:val="14"/>
+        </w:numPr>
+        <w:pBdr>
+          <w:top w:val="nil"/>
+          <w:left w:val="nil"/>
+          <w:bottom w:val="nil"/>
+          <w:right w:val="nil"/>
+          <w:between w:val="nil"/>
+        </w:pBdr>
+        <w:tabs>
+          <w:tab w:val="left" w:pos="1191"/>
+          <w:tab w:val="left" w:pos="1192"/>
+        </w:tabs>
+        <w:spacing w:before="0" w:line="249" w:lineRule="auto"/>
+        <w:ind w:right="99"/>
+        <w:rPr>
+          <w:rFonts w:ascii="Georgia" w:eastAsia="Arial" w:hAnsi="Georgia" w:cs="Arial"/>
           <w:color w:val="000000"/>
           <w:sz w:val="2"/>
           <w:szCs w:val="2"/>
         </w:rPr>
       </w:pPr>
-      <w:bookmarkStart w:id="3" w:name="_GoBack"/>
-      <w:bookmarkEnd w:id="3"/>
     </w:p>
     <w:p>
       <w:pPr>
@@ -1573,7 +1797,6 @@
           <w:sz w:val="32"/>
           <w:szCs w:val="32"/>
         </w:rPr>
-        <w:lastRenderedPageBreak/>
         <w:t>Reference</w:t>
       </w:r>
     </w:p>
@@ -1832,37 +2055,26 @@
         </w:numPr>
         <w:jc w:val="both"/>
         <w:rPr>
+          <w:rFonts w:ascii="Georgia" w:eastAsia="Arial" w:hAnsi="Georgia" w:cs="Arial"/>
+          <w:color w:val="000000"/>
+          <w:sz w:val="24"/>
+          <w:szCs w:val="24"/>
+        </w:rPr>
+      </w:pPr>
+      <w:r>
+        <w:rPr>
           <w:rFonts w:ascii="Georgia" w:hAnsi="Georgia"/>
           <w:color w:val="auto"/>
           <w:sz w:val="24"/>
           <w:szCs w:val="24"/>
         </w:rPr>
-      </w:pPr>
-      <w:r>
-        <w:rPr>
-          <w:rFonts w:ascii="Georgia" w:hAnsi="Georgia"/>
-          <w:color w:val="auto"/>
-          <w:sz w:val="24"/>
-          <w:szCs w:val="24"/>
-        </w:rPr>
         <w:t>Sharma, Surbhi &amp; Kaushik, Baij. (2018). Quantitative Analysis of Stock Market Prediction for Accurate Investment Decisions in Future. Journal of Artificial Intelligence. 11. 48-54. 10.3923/jai.2018.48.54.</w:t>
       </w:r>
     </w:p>
-    <w:p>
-      <w:pPr>
-        <w:jc w:val="both"/>
-        <w:rPr>
-          <w:rFonts w:ascii="Georgia" w:eastAsia="Arial" w:hAnsi="Georgia" w:cs="Arial"/>
-          <w:color w:val="000000"/>
-          <w:sz w:val="24"/>
-          <w:szCs w:val="24"/>
-        </w:rPr>
-      </w:pPr>
-    </w:p>
     <w:sectPr>
-      <w:headerReference w:type="default" r:id="rId8"/>
-      <w:footerReference w:type="default" r:id="rId9"/>
-      <w:footerReference w:type="first" r:id="rId10"/>
+      <w:headerReference w:type="default" r:id="rId9"/>
+      <w:footerReference w:type="default" r:id="rId10"/>
+      <w:footerReference w:type="first" r:id="rId11"/>
       <w:pgSz w:w="12240" w:h="15840"/>
       <w:pgMar w:top="851" w:right="1183" w:bottom="1080" w:left="1134" w:header="0" w:footer="720" w:gutter="0"/>
       <w:pgNumType w:start="1"/>
@@ -2582,16 +2794,17 @@
   <w:abstractNum w:abstractNumId="4" w15:restartNumberingAfterBreak="0">
     <w:nsid w:val="2422736F"/>
     <w:multiLevelType w:val="hybridMultilevel"/>
-    <w:tmpl w:val="22080196"/>
-    <w:lvl w:ilvl="0" w:tplc="E78C707E">
-      <w:numFmt w:val="bullet"/>
-      <w:lvlText w:val=""/>
+    <w:tmpl w:val="17F447B8"/>
+    <w:lvl w:ilvl="0" w:tplc="F5F8BEBE">
+      <w:start w:val="1"/>
+      <w:numFmt w:val="decimal"/>
+      <w:lvlText w:val="%1."/>
       <w:lvlJc w:val="left"/>
       <w:pPr>
         <w:ind w:left="720" w:hanging="360"/>
       </w:pPr>
       <w:rPr>
-        <w:rFonts w:ascii="Wingdings" w:eastAsia="Arial" w:hAnsi="Wingdings" w:cs="Arial" w:hint="default"/>
+        <w:rFonts w:ascii="Georgia" w:eastAsia="Arial" w:hAnsi="Georgia" w:cs="Arial"/>
       </w:rPr>
     </w:lvl>
     <w:lvl w:ilvl="1" w:tplc="40090003">
@@ -4299,6 +4512,1002 @@
 </w:styles>
 </file>
 
+<file path=word/charts/chart1.xml><?xml version="1.0" encoding="utf-8"?>
+<c:chartSpace xmlns:c="http://schemas.openxmlformats.org/drawingml/2006/chart" xmlns:a="http://schemas.openxmlformats.org/drawingml/2006/main" xmlns:r="http://schemas.openxmlformats.org/officeDocument/2006/relationships">
+  <c:date1904 val="0"/>
+  <c:lang val="en-US"/>
+  <c:roundedCorners val="0"/>
+  <mc:AlternateContent xmlns:mc="http://schemas.openxmlformats.org/markup-compatibility/2006">
+    <mc:Choice xmlns:c14="http://schemas.microsoft.com/office/drawing/2007/8/2/chart" Requires="c14">
+      <c14:style val="102"/>
+    </mc:Choice>
+    <mc:Fallback>
+      <c:style val="2"/>
+    </mc:Fallback>
+  </mc:AlternateContent>
+  <c:chart>
+    <c:title>
+      <c:tx>
+        <c:rich>
+          <a:bodyPr rot="0" spcFirstLastPara="1" vertOverflow="ellipsis" vert="horz" wrap="square" anchor="ctr" anchorCtr="1"/>
+          <a:lstStyle/>
+          <a:p>
+            <a:pPr>
+              <a:defRPr sz="2000" b="0" i="0" u="none" strike="noStrike" kern="1200" cap="none" spc="0" normalizeH="0" baseline="0">
+                <a:solidFill>
+                  <a:schemeClr val="tx1">
+                    <a:lumMod val="65000"/>
+                    <a:lumOff val="35000"/>
+                  </a:schemeClr>
+                </a:solidFill>
+                <a:latin typeface="+mj-lt"/>
+                <a:ea typeface="+mj-ea"/>
+                <a:cs typeface="+mj-cs"/>
+              </a:defRPr>
+            </a:pPr>
+            <a:r>
+              <a:rPr lang="en-IN" sz="1400">
+                <a:latin typeface="+mn-lt"/>
+              </a:rPr>
+              <a:t>Gantt Chart</a:t>
+            </a:r>
+          </a:p>
+        </c:rich>
+      </c:tx>
+      <c:layout>
+        <c:manualLayout>
+          <c:xMode val="edge"/>
+          <c:yMode val="edge"/>
+          <c:x val="0.39809013235047747"/>
+          <c:y val="0"/>
+        </c:manualLayout>
+      </c:layout>
+      <c:overlay val="0"/>
+      <c:spPr>
+        <a:noFill/>
+        <a:ln>
+          <a:noFill/>
+        </a:ln>
+        <a:effectLst/>
+      </c:spPr>
+      <c:txPr>
+        <a:bodyPr rot="0" spcFirstLastPara="1" vertOverflow="ellipsis" vert="horz" wrap="square" anchor="ctr" anchorCtr="1"/>
+        <a:lstStyle/>
+        <a:p>
+          <a:pPr>
+            <a:defRPr sz="2000" b="0" i="0" u="none" strike="noStrike" kern="1200" cap="none" spc="0" normalizeH="0" baseline="0">
+              <a:solidFill>
+                <a:schemeClr val="tx1">
+                  <a:lumMod val="65000"/>
+                  <a:lumOff val="35000"/>
+                </a:schemeClr>
+              </a:solidFill>
+              <a:latin typeface="+mj-lt"/>
+              <a:ea typeface="+mj-ea"/>
+              <a:cs typeface="+mj-cs"/>
+            </a:defRPr>
+          </a:pPr>
+          <a:endParaRPr lang="en-US"/>
+        </a:p>
+      </c:txPr>
+    </c:title>
+    <c:autoTitleDeleted val="0"/>
+    <c:plotArea>
+      <c:layout>
+        <c:manualLayout>
+          <c:layoutTarget val="inner"/>
+          <c:xMode val="edge"/>
+          <c:yMode val="edge"/>
+          <c:x val="5.1904682127500018E-2"/>
+          <c:y val="0.19113110861142357"/>
+          <c:w val="0.89020781976720997"/>
+          <c:h val="0.76521809773778282"/>
+        </c:manualLayout>
+      </c:layout>
+      <c:barChart>
+        <c:barDir val="bar"/>
+        <c:grouping val="stacked"/>
+        <c:varyColors val="0"/>
+        <c:ser>
+          <c:idx val="0"/>
+          <c:order val="0"/>
+          <c:tx>
+            <c:strRef>
+              <c:f>Sheet1!$B$1</c:f>
+              <c:strCache>
+                <c:ptCount val="1"/>
+                <c:pt idx="0">
+                  <c:v>Start Date</c:v>
+                </c:pt>
+              </c:strCache>
+            </c:strRef>
+          </c:tx>
+          <c:spPr>
+            <a:noFill/>
+            <a:ln>
+              <a:noFill/>
+            </a:ln>
+            <a:effectLst/>
+          </c:spPr>
+          <c:invertIfNegative val="0"/>
+          <c:cat>
+            <c:numRef>
+              <c:f>Sheet1!$A$2:$A$9</c:f>
+              <c:numCache>
+                <c:formatCode>General</c:formatCode>
+                <c:ptCount val="8"/>
+                <c:pt idx="0">
+                  <c:v>1</c:v>
+                </c:pt>
+                <c:pt idx="1">
+                  <c:v>2</c:v>
+                </c:pt>
+                <c:pt idx="2">
+                  <c:v>3</c:v>
+                </c:pt>
+                <c:pt idx="3">
+                  <c:v>4</c:v>
+                </c:pt>
+                <c:pt idx="4">
+                  <c:v>5</c:v>
+                </c:pt>
+                <c:pt idx="5">
+                  <c:v>6</c:v>
+                </c:pt>
+                <c:pt idx="6">
+                  <c:v>7</c:v>
+                </c:pt>
+                <c:pt idx="7">
+                  <c:v>8</c:v>
+                </c:pt>
+              </c:numCache>
+            </c:numRef>
+          </c:cat>
+          <c:val>
+            <c:numRef>
+              <c:f>Sheet1!$B$2:$B$9</c:f>
+              <c:numCache>
+                <c:formatCode>d\-mmm</c:formatCode>
+                <c:ptCount val="8"/>
+                <c:pt idx="0">
+                  <c:v>43962</c:v>
+                </c:pt>
+                <c:pt idx="1">
+                  <c:v>43969</c:v>
+                </c:pt>
+                <c:pt idx="2">
+                  <c:v>43972</c:v>
+                </c:pt>
+                <c:pt idx="3">
+                  <c:v>43977</c:v>
+                </c:pt>
+                <c:pt idx="4">
+                  <c:v>43983</c:v>
+                </c:pt>
+                <c:pt idx="5">
+                  <c:v>43997</c:v>
+                </c:pt>
+                <c:pt idx="6">
+                  <c:v>44005</c:v>
+                </c:pt>
+                <c:pt idx="7">
+                  <c:v>44015</c:v>
+                </c:pt>
+              </c:numCache>
+            </c:numRef>
+          </c:val>
+        </c:ser>
+        <c:ser>
+          <c:idx val="1"/>
+          <c:order val="1"/>
+          <c:tx>
+            <c:strRef>
+              <c:f>Sheet1!$C$1</c:f>
+              <c:strCache>
+                <c:ptCount val="1"/>
+                <c:pt idx="0">
+                  <c:v>Duration (Days)</c:v>
+                </c:pt>
+              </c:strCache>
+            </c:strRef>
+          </c:tx>
+          <c:spPr>
+            <a:solidFill>
+              <a:schemeClr val="accent2"/>
+            </a:solidFill>
+            <a:ln>
+              <a:noFill/>
+            </a:ln>
+            <a:effectLst/>
+          </c:spPr>
+          <c:invertIfNegative val="0"/>
+          <c:cat>
+            <c:numRef>
+              <c:f>Sheet1!$A$2:$A$9</c:f>
+              <c:numCache>
+                <c:formatCode>General</c:formatCode>
+                <c:ptCount val="8"/>
+                <c:pt idx="0">
+                  <c:v>1</c:v>
+                </c:pt>
+                <c:pt idx="1">
+                  <c:v>2</c:v>
+                </c:pt>
+                <c:pt idx="2">
+                  <c:v>3</c:v>
+                </c:pt>
+                <c:pt idx="3">
+                  <c:v>4</c:v>
+                </c:pt>
+                <c:pt idx="4">
+                  <c:v>5</c:v>
+                </c:pt>
+                <c:pt idx="5">
+                  <c:v>6</c:v>
+                </c:pt>
+                <c:pt idx="6">
+                  <c:v>7</c:v>
+                </c:pt>
+                <c:pt idx="7">
+                  <c:v>8</c:v>
+                </c:pt>
+              </c:numCache>
+            </c:numRef>
+          </c:cat>
+          <c:val>
+            <c:numRef>
+              <c:f>Sheet1!$C$2:$C$9</c:f>
+              <c:numCache>
+                <c:formatCode>General</c:formatCode>
+                <c:ptCount val="8"/>
+                <c:pt idx="0">
+                  <c:v>7</c:v>
+                </c:pt>
+                <c:pt idx="1">
+                  <c:v>3</c:v>
+                </c:pt>
+                <c:pt idx="2">
+                  <c:v>5</c:v>
+                </c:pt>
+                <c:pt idx="3">
+                  <c:v>28</c:v>
+                </c:pt>
+                <c:pt idx="4">
+                  <c:v>22</c:v>
+                </c:pt>
+                <c:pt idx="5">
+                  <c:v>8</c:v>
+                </c:pt>
+                <c:pt idx="6">
+                  <c:v>10</c:v>
+                </c:pt>
+                <c:pt idx="7">
+                  <c:v>1</c:v>
+                </c:pt>
+              </c:numCache>
+            </c:numRef>
+          </c:val>
+        </c:ser>
+        <c:dLbls>
+          <c:showLegendKey val="0"/>
+          <c:showVal val="0"/>
+          <c:showCatName val="0"/>
+          <c:showSerName val="0"/>
+          <c:showPercent val="0"/>
+          <c:showBubbleSize val="0"/>
+        </c:dLbls>
+        <c:gapWidth val="150"/>
+        <c:overlap val="100"/>
+        <c:axId val="-251145152"/>
+        <c:axId val="-251150592"/>
+      </c:barChart>
+      <c:catAx>
+        <c:axId val="-251145152"/>
+        <c:scaling>
+          <c:orientation val="maxMin"/>
+        </c:scaling>
+        <c:delete val="0"/>
+        <c:axPos val="l"/>
+        <c:numFmt formatCode="General" sourceLinked="1"/>
+        <c:majorTickMark val="none"/>
+        <c:minorTickMark val="none"/>
+        <c:tickLblPos val="nextTo"/>
+        <c:spPr>
+          <a:noFill/>
+          <a:ln w="9525" cap="flat" cmpd="sng" algn="ctr">
+            <a:solidFill>
+              <a:schemeClr val="tx1">
+                <a:lumMod val="15000"/>
+                <a:lumOff val="85000"/>
+              </a:schemeClr>
+            </a:solidFill>
+            <a:round/>
+          </a:ln>
+          <a:effectLst/>
+        </c:spPr>
+        <c:txPr>
+          <a:bodyPr rot="-60000000" spcFirstLastPara="1" vertOverflow="ellipsis" vert="horz" wrap="square" anchor="ctr" anchorCtr="1"/>
+          <a:lstStyle/>
+          <a:p>
+            <a:pPr>
+              <a:defRPr sz="900" b="0" i="0" u="none" strike="noStrike" kern="1200" cap="none" spc="0" normalizeH="0" baseline="0">
+                <a:solidFill>
+                  <a:schemeClr val="tx1">
+                    <a:lumMod val="65000"/>
+                    <a:lumOff val="35000"/>
+                  </a:schemeClr>
+                </a:solidFill>
+                <a:latin typeface="+mn-lt"/>
+                <a:ea typeface="+mn-ea"/>
+                <a:cs typeface="+mn-cs"/>
+              </a:defRPr>
+            </a:pPr>
+            <a:endParaRPr lang="en-US"/>
+          </a:p>
+        </c:txPr>
+        <c:crossAx val="-251150592"/>
+        <c:crosses val="autoZero"/>
+        <c:auto val="1"/>
+        <c:lblAlgn val="ctr"/>
+        <c:lblOffset val="100"/>
+        <c:noMultiLvlLbl val="0"/>
+      </c:catAx>
+      <c:valAx>
+        <c:axId val="-251150592"/>
+        <c:scaling>
+          <c:orientation val="minMax"/>
+          <c:max val="44020"/>
+          <c:min val="43962"/>
+        </c:scaling>
+        <c:delete val="0"/>
+        <c:axPos val="t"/>
+        <c:majorGridlines>
+          <c:spPr>
+            <a:ln w="9525" cap="flat" cmpd="sng" algn="ctr">
+              <a:solidFill>
+                <a:schemeClr val="tx1">
+                  <a:lumMod val="15000"/>
+                  <a:lumOff val="85000"/>
+                </a:schemeClr>
+              </a:solidFill>
+              <a:round/>
+            </a:ln>
+            <a:effectLst/>
+          </c:spPr>
+        </c:majorGridlines>
+        <c:minorGridlines>
+          <c:spPr>
+            <a:ln w="9525" cap="flat" cmpd="sng" algn="ctr">
+              <a:solidFill>
+                <a:schemeClr val="tx1">
+                  <a:lumMod val="5000"/>
+                  <a:lumOff val="95000"/>
+                </a:schemeClr>
+              </a:solidFill>
+              <a:round/>
+            </a:ln>
+            <a:effectLst/>
+          </c:spPr>
+        </c:minorGridlines>
+        <c:numFmt formatCode="d\-mmm" sourceLinked="1"/>
+        <c:majorTickMark val="none"/>
+        <c:minorTickMark val="none"/>
+        <c:tickLblPos val="nextTo"/>
+        <c:spPr>
+          <a:noFill/>
+          <a:ln>
+            <a:noFill/>
+          </a:ln>
+          <a:effectLst/>
+        </c:spPr>
+        <c:txPr>
+          <a:bodyPr rot="-60000000" spcFirstLastPara="1" vertOverflow="ellipsis" vert="horz" wrap="square" anchor="ctr" anchorCtr="1"/>
+          <a:lstStyle/>
+          <a:p>
+            <a:pPr>
+              <a:defRPr sz="900" b="0" i="0" u="none" strike="noStrike" kern="1200" baseline="0">
+                <a:solidFill>
+                  <a:schemeClr val="tx1">
+                    <a:lumMod val="65000"/>
+                    <a:lumOff val="35000"/>
+                  </a:schemeClr>
+                </a:solidFill>
+                <a:latin typeface="+mn-lt"/>
+                <a:ea typeface="+mn-ea"/>
+                <a:cs typeface="+mn-cs"/>
+              </a:defRPr>
+            </a:pPr>
+            <a:endParaRPr lang="en-US"/>
+          </a:p>
+        </c:txPr>
+        <c:crossAx val="-251145152"/>
+        <c:crosses val="autoZero"/>
+        <c:crossBetween val="between"/>
+        <c:majorUnit val="4.5"/>
+      </c:valAx>
+      <c:spPr>
+        <a:noFill/>
+        <a:ln>
+          <a:noFill/>
+        </a:ln>
+        <a:effectLst/>
+      </c:spPr>
+    </c:plotArea>
+    <c:plotVisOnly val="1"/>
+    <c:dispBlanksAs val="gap"/>
+    <c:showDLblsOverMax val="0"/>
+  </c:chart>
+  <c:spPr>
+    <a:solidFill>
+      <a:schemeClr val="bg1"/>
+    </a:solidFill>
+    <a:ln w="9525" cap="flat" cmpd="sng" algn="ctr">
+      <a:solidFill>
+        <a:schemeClr val="tx1">
+          <a:lumMod val="15000"/>
+          <a:lumOff val="85000"/>
+        </a:schemeClr>
+      </a:solidFill>
+      <a:round/>
+    </a:ln>
+    <a:effectLst/>
+  </c:spPr>
+  <c:txPr>
+    <a:bodyPr/>
+    <a:lstStyle/>
+    <a:p>
+      <a:pPr>
+        <a:defRPr/>
+      </a:pPr>
+      <a:endParaRPr lang="en-US"/>
+    </a:p>
+  </c:txPr>
+  <c:externalData r:id="rId3">
+    <c:autoUpdate val="0"/>
+  </c:externalData>
+</c:chartSpace>
+</file>
+
+<file path=word/charts/colors1.xml><?xml version="1.0" encoding="utf-8"?>
+<cs:colorStyle xmlns:cs="http://schemas.microsoft.com/office/drawing/2012/chartStyle" xmlns:a="http://schemas.openxmlformats.org/drawingml/2006/main" meth="cycle" id="10">
+  <a:schemeClr val="accent1"/>
+  <a:schemeClr val="accent2"/>
+  <a:schemeClr val="accent3"/>
+  <a:schemeClr val="accent4"/>
+  <a:schemeClr val="accent5"/>
+  <a:schemeClr val="accent6"/>
+  <cs:variation/>
+  <cs:variation>
+    <a:lumMod val="60000"/>
+  </cs:variation>
+  <cs:variation>
+    <a:lumMod val="80000"/>
+    <a:lumOff val="20000"/>
+  </cs:variation>
+  <cs:variation>
+    <a:lumMod val="80000"/>
+  </cs:variation>
+  <cs:variation>
+    <a:lumMod val="60000"/>
+    <a:lumOff val="40000"/>
+  </cs:variation>
+  <cs:variation>
+    <a:lumMod val="50000"/>
+  </cs:variation>
+  <cs:variation>
+    <a:lumMod val="70000"/>
+    <a:lumOff val="30000"/>
+  </cs:variation>
+  <cs:variation>
+    <a:lumMod val="70000"/>
+  </cs:variation>
+  <cs:variation>
+    <a:lumMod val="50000"/>
+    <a:lumOff val="50000"/>
+  </cs:variation>
+</cs:colorStyle>
+</file>
+
+<file path=word/charts/style1.xml><?xml version="1.0" encoding="utf-8"?>
+<cs:chartStyle xmlns:cs="http://schemas.microsoft.com/office/drawing/2012/chartStyle" xmlns:a="http://schemas.openxmlformats.org/drawingml/2006/main" id="306">
+  <cs:axisTitle>
+    <cs:lnRef idx="0"/>
+    <cs:fillRef idx="0"/>
+    <cs:effectRef idx="0"/>
+    <cs:fontRef idx="minor">
+      <a:schemeClr val="tx1">
+        <a:lumMod val="65000"/>
+        <a:lumOff val="35000"/>
+      </a:schemeClr>
+    </cs:fontRef>
+    <cs:defRPr sz="900" kern="1200" cap="all"/>
+  </cs:axisTitle>
+  <cs:categoryAxis>
+    <cs:lnRef idx="0"/>
+    <cs:fillRef idx="0"/>
+    <cs:effectRef idx="0"/>
+    <cs:fontRef idx="minor">
+      <a:schemeClr val="tx1">
+        <a:lumMod val="65000"/>
+        <a:lumOff val="35000"/>
+      </a:schemeClr>
+    </cs:fontRef>
+    <cs:spPr>
+      <a:ln w="9525" cap="flat" cmpd="sng" algn="ctr">
+        <a:solidFill>
+          <a:schemeClr val="tx1">
+            <a:lumMod val="15000"/>
+            <a:lumOff val="85000"/>
+          </a:schemeClr>
+        </a:solidFill>
+        <a:round/>
+      </a:ln>
+    </cs:spPr>
+    <cs:defRPr sz="900" b="0" kern="1200" cap="none" spc="0" normalizeH="0" baseline="0"/>
+  </cs:categoryAxis>
+  <cs:chartArea mods="allowNoFillOverride allowNoLineOverride">
+    <cs:lnRef idx="0"/>
+    <cs:fillRef idx="0"/>
+    <cs:effectRef idx="0"/>
+    <cs:fontRef idx="minor">
+      <a:schemeClr val="dk1"/>
+    </cs:fontRef>
+    <cs:spPr>
+      <a:solidFill>
+        <a:schemeClr val="bg1"/>
+      </a:solidFill>
+      <a:ln w="9525" cap="flat" cmpd="sng" algn="ctr">
+        <a:solidFill>
+          <a:schemeClr val="tx1">
+            <a:lumMod val="15000"/>
+            <a:lumOff val="85000"/>
+          </a:schemeClr>
+        </a:solidFill>
+        <a:round/>
+      </a:ln>
+    </cs:spPr>
+    <cs:defRPr sz="900" kern="1200"/>
+  </cs:chartArea>
+  <cs:dataLabel>
+    <cs:lnRef idx="0"/>
+    <cs:fillRef idx="0"/>
+    <cs:effectRef idx="0"/>
+    <cs:fontRef idx="minor">
+      <a:schemeClr val="tx1">
+        <a:lumMod val="75000"/>
+        <a:lumOff val="25000"/>
+      </a:schemeClr>
+    </cs:fontRef>
+    <cs:defRPr sz="900" kern="1200"/>
+  </cs:dataLabel>
+  <cs:dataLabelCallout>
+    <cs:lnRef idx="0"/>
+    <cs:fillRef idx="0"/>
+    <cs:effectRef idx="0"/>
+    <cs:fontRef idx="minor">
+      <a:schemeClr val="dk1">
+        <a:lumMod val="75000"/>
+        <a:lumOff val="25000"/>
+      </a:schemeClr>
+    </cs:fontRef>
+    <cs:spPr>
+      <a:solidFill>
+        <a:schemeClr val="dk1">
+          <a:lumMod val="15000"/>
+          <a:lumOff val="85000"/>
+        </a:schemeClr>
+      </a:solidFill>
+    </cs:spPr>
+    <cs:defRPr sz="900" kern="1200"/>
+    <cs:bodyPr rot="0" spcFirstLastPara="1" vertOverflow="clip" horzOverflow="clip" vert="horz" wrap="square" lIns="36576" tIns="18288" rIns="36576" bIns="18288" anchor="ctr" anchorCtr="1">
+      <a:spAutoFit/>
+    </cs:bodyPr>
+  </cs:dataLabelCallout>
+  <cs:dataPoint>
+    <cs:lnRef idx="0"/>
+    <cs:fillRef idx="0">
+      <cs:styleClr val="auto"/>
+    </cs:fillRef>
+    <cs:effectRef idx="0"/>
+    <cs:fontRef idx="minor">
+      <a:schemeClr val="dk1"/>
+    </cs:fontRef>
+    <cs:spPr>
+      <a:solidFill>
+        <a:schemeClr val="phClr"/>
+      </a:solidFill>
+    </cs:spPr>
+  </cs:dataPoint>
+  <cs:dataPoint3D>
+    <cs:lnRef idx="0"/>
+    <cs:fillRef idx="0">
+      <cs:styleClr val="auto"/>
+    </cs:fillRef>
+    <cs:effectRef idx="0"/>
+    <cs:fontRef idx="minor">
+      <a:schemeClr val="dk1"/>
+    </cs:fontRef>
+    <cs:spPr>
+      <a:solidFill>
+        <a:schemeClr val="phClr"/>
+      </a:solidFill>
+    </cs:spPr>
+  </cs:dataPoint3D>
+  <cs:dataPointLine>
+    <cs:lnRef idx="0">
+      <cs:styleClr val="auto"/>
+    </cs:lnRef>
+    <cs:fillRef idx="0"/>
+    <cs:effectRef idx="0"/>
+    <cs:fontRef idx="minor">
+      <a:schemeClr val="dk1"/>
+    </cs:fontRef>
+    <cs:spPr>
+      <a:ln w="38100" cap="rnd">
+        <a:solidFill>
+          <a:schemeClr val="phClr"/>
+        </a:solidFill>
+        <a:round/>
+      </a:ln>
+    </cs:spPr>
+  </cs:dataPointLine>
+  <cs:dataPointMarker>
+    <cs:lnRef idx="0"/>
+    <cs:fillRef idx="0">
+      <cs:styleClr val="auto"/>
+    </cs:fillRef>
+    <cs:effectRef idx="0"/>
+    <cs:fontRef idx="minor">
+      <a:schemeClr val="dk1"/>
+    </cs:fontRef>
+    <cs:spPr>
+      <a:solidFill>
+        <a:schemeClr val="phClr"/>
+      </a:solidFill>
+    </cs:spPr>
+  </cs:dataPointMarker>
+  <cs:dataPointMarkerLayout symbol="circle" size="8"/>
+  <cs:dataPointWireframe>
+    <cs:lnRef idx="0">
+      <cs:styleClr val="auto"/>
+    </cs:lnRef>
+    <cs:fillRef idx="0"/>
+    <cs:effectRef idx="0"/>
+    <cs:fontRef idx="minor">
+      <a:schemeClr val="dk1"/>
+    </cs:fontRef>
+    <cs:spPr>
+      <a:ln w="9525" cap="rnd">
+        <a:solidFill>
+          <a:schemeClr val="phClr"/>
+        </a:solidFill>
+        <a:round/>
+      </a:ln>
+    </cs:spPr>
+  </cs:dataPointWireframe>
+  <cs:dataTable>
+    <cs:lnRef idx="0"/>
+    <cs:fillRef idx="0"/>
+    <cs:effectRef idx="0"/>
+    <cs:fontRef idx="minor">
+      <a:schemeClr val="tx1">
+        <a:lumMod val="65000"/>
+        <a:lumOff val="35000"/>
+      </a:schemeClr>
+    </cs:fontRef>
+    <cs:spPr>
+      <a:ln w="9525">
+        <a:solidFill>
+          <a:schemeClr val="tx1">
+            <a:lumMod val="15000"/>
+            <a:lumOff val="85000"/>
+          </a:schemeClr>
+        </a:solidFill>
+      </a:ln>
+    </cs:spPr>
+    <cs:defRPr sz="900" kern="1200"/>
+  </cs:dataTable>
+  <cs:downBar>
+    <cs:lnRef idx="0"/>
+    <cs:fillRef idx="0"/>
+    <cs:effectRef idx="0"/>
+    <cs:fontRef idx="minor">
+      <a:schemeClr val="dk1"/>
+    </cs:fontRef>
+    <cs:spPr>
+      <a:solidFill>
+        <a:schemeClr val="dk1">
+          <a:lumMod val="75000"/>
+          <a:lumOff val="25000"/>
+        </a:schemeClr>
+      </a:solidFill>
+      <a:ln w="9525">
+        <a:solidFill>
+          <a:schemeClr val="tx1">
+            <a:lumMod val="50000"/>
+            <a:lumOff val="50000"/>
+          </a:schemeClr>
+        </a:solidFill>
+      </a:ln>
+    </cs:spPr>
+  </cs:downBar>
+  <cs:dropLine>
+    <cs:lnRef idx="0"/>
+    <cs:fillRef idx="0"/>
+    <cs:effectRef idx="0"/>
+    <cs:fontRef idx="minor">
+      <a:schemeClr val="dk1"/>
+    </cs:fontRef>
+    <cs:spPr>
+      <a:ln w="9525">
+        <a:solidFill>
+          <a:schemeClr val="tx1">
+            <a:lumMod val="50000"/>
+            <a:lumOff val="50000"/>
+          </a:schemeClr>
+        </a:solidFill>
+        <a:prstDash val="dash"/>
+      </a:ln>
+    </cs:spPr>
+  </cs:dropLine>
+  <cs:errorBar>
+    <cs:lnRef idx="0"/>
+    <cs:fillRef idx="0"/>
+    <cs:effectRef idx="0"/>
+    <cs:fontRef idx="minor">
+      <a:schemeClr val="dk1"/>
+    </cs:fontRef>
+    <cs:spPr>
+      <a:ln w="9525">
+        <a:solidFill>
+          <a:schemeClr val="tx1">
+            <a:lumMod val="50000"/>
+            <a:lumOff val="50000"/>
+          </a:schemeClr>
+        </a:solidFill>
+        <a:round/>
+      </a:ln>
+    </cs:spPr>
+  </cs:errorBar>
+  <cs:floor>
+    <cs:lnRef idx="0"/>
+    <cs:fillRef idx="0"/>
+    <cs:effectRef idx="0"/>
+    <cs:fontRef idx="minor">
+      <a:schemeClr val="dk1"/>
+    </cs:fontRef>
+  </cs:floor>
+  <cs:gridlineMajor>
+    <cs:lnRef idx="0"/>
+    <cs:fillRef idx="0"/>
+    <cs:effectRef idx="0"/>
+    <cs:fontRef idx="minor">
+      <a:schemeClr val="dk1"/>
+    </cs:fontRef>
+    <cs:spPr>
+      <a:ln w="9525" cap="flat" cmpd="sng" algn="ctr">
+        <a:solidFill>
+          <a:schemeClr val="tx1">
+            <a:lumMod val="15000"/>
+            <a:lumOff val="85000"/>
+          </a:schemeClr>
+        </a:solidFill>
+        <a:round/>
+      </a:ln>
+    </cs:spPr>
+  </cs:gridlineMajor>
+  <cs:gridlineMinor>
+    <cs:lnRef idx="0"/>
+    <cs:fillRef idx="0"/>
+    <cs:effectRef idx="0"/>
+    <cs:fontRef idx="minor">
+      <a:schemeClr val="dk1"/>
+    </cs:fontRef>
+    <cs:spPr>
+      <a:ln w="9525" cap="flat" cmpd="sng" algn="ctr">
+        <a:solidFill>
+          <a:schemeClr val="tx1">
+            <a:lumMod val="5000"/>
+            <a:lumOff val="95000"/>
+          </a:schemeClr>
+        </a:solidFill>
+        <a:round/>
+      </a:ln>
+    </cs:spPr>
+  </cs:gridlineMinor>
+  <cs:hiLoLine>
+    <cs:lnRef idx="0"/>
+    <cs:fillRef idx="0"/>
+    <cs:effectRef idx="0"/>
+    <cs:fontRef idx="minor">
+      <a:schemeClr val="dk1"/>
+    </cs:fontRef>
+    <cs:spPr>
+      <a:ln w="9525">
+        <a:solidFill>
+          <a:schemeClr val="tx1">
+            <a:lumMod val="50000"/>
+            <a:lumOff val="50000"/>
+          </a:schemeClr>
+        </a:solidFill>
+        <a:prstDash val="dash"/>
+      </a:ln>
+    </cs:spPr>
+  </cs:hiLoLine>
+  <cs:leaderLine>
+    <cs:lnRef idx="0"/>
+    <cs:fillRef idx="0"/>
+    <cs:effectRef idx="0"/>
+    <cs:fontRef idx="minor">
+      <a:schemeClr val="dk1"/>
+    </cs:fontRef>
+    <cs:spPr>
+      <a:ln w="9525">
+        <a:solidFill>
+          <a:schemeClr val="tx1">
+            <a:lumMod val="35000"/>
+            <a:lumOff val="65000"/>
+          </a:schemeClr>
+        </a:solidFill>
+      </a:ln>
+    </cs:spPr>
+  </cs:leaderLine>
+  <cs:legend>
+    <cs:lnRef idx="0"/>
+    <cs:fillRef idx="0"/>
+    <cs:effectRef idx="0"/>
+    <cs:fontRef idx="minor">
+      <a:schemeClr val="tx1">
+        <a:lumMod val="65000"/>
+        <a:lumOff val="35000"/>
+      </a:schemeClr>
+    </cs:fontRef>
+    <cs:defRPr sz="900" kern="1200"/>
+  </cs:legend>
+  <cs:plotArea mods="allowNoFillOverride allowNoLineOverride">
+    <cs:lnRef idx="0"/>
+    <cs:fillRef idx="0"/>
+    <cs:effectRef idx="0"/>
+    <cs:fontRef idx="minor">
+      <a:schemeClr val="dk1"/>
+    </cs:fontRef>
+  </cs:plotArea>
+  <cs:plotArea3D mods="allowNoFillOverride allowNoLineOverride">
+    <cs:lnRef idx="0"/>
+    <cs:fillRef idx="0"/>
+    <cs:effectRef idx="0"/>
+    <cs:fontRef idx="minor">
+      <a:schemeClr val="dk1"/>
+    </cs:fontRef>
+  </cs:plotArea3D>
+  <cs:seriesAxis>
+    <cs:lnRef idx="0"/>
+    <cs:fillRef idx="0"/>
+    <cs:effectRef idx="0"/>
+    <cs:fontRef idx="minor">
+      <a:schemeClr val="tx1">
+        <a:lumMod val="65000"/>
+        <a:lumOff val="35000"/>
+      </a:schemeClr>
+    </cs:fontRef>
+    <cs:spPr>
+      <a:ln w="9525" cap="flat" cmpd="sng" algn="ctr">
+        <a:solidFill>
+          <a:schemeClr val="tx1">
+            <a:lumMod val="15000"/>
+            <a:lumOff val="85000"/>
+          </a:schemeClr>
+        </a:solidFill>
+        <a:round/>
+      </a:ln>
+    </cs:spPr>
+    <cs:defRPr sz="900" kern="1200"/>
+  </cs:seriesAxis>
+  <cs:seriesLine>
+    <cs:lnRef idx="0"/>
+    <cs:fillRef idx="0"/>
+    <cs:effectRef idx="0"/>
+    <cs:fontRef idx="minor">
+      <a:schemeClr val="dk1"/>
+    </cs:fontRef>
+    <cs:spPr>
+      <a:ln w="9525">
+        <a:solidFill>
+          <a:schemeClr val="tx1">
+            <a:lumMod val="35000"/>
+            <a:lumOff val="65000"/>
+          </a:schemeClr>
+        </a:solidFill>
+        <a:round/>
+      </a:ln>
+    </cs:spPr>
+  </cs:seriesLine>
+  <cs:title>
+    <cs:lnRef idx="0"/>
+    <cs:fillRef idx="0"/>
+    <cs:effectRef idx="0"/>
+    <cs:fontRef idx="major">
+      <a:schemeClr val="tx1">
+        <a:lumMod val="65000"/>
+        <a:lumOff val="35000"/>
+      </a:schemeClr>
+    </cs:fontRef>
+    <cs:defRPr sz="2000" b="0" kern="1200" cap="none" spc="0" normalizeH="0" baseline="0"/>
+  </cs:title>
+  <cs:trendline>
+    <cs:lnRef idx="0">
+      <cs:styleClr val="auto"/>
+    </cs:lnRef>
+    <cs:fillRef idx="0"/>
+    <cs:effectRef idx="0"/>
+    <cs:fontRef idx="minor">
+      <a:schemeClr val="dk1"/>
+    </cs:fontRef>
+    <cs:spPr>
+      <a:ln w="19050" cap="rnd">
+        <a:solidFill>
+          <a:schemeClr val="phClr"/>
+        </a:solidFill>
+        <a:round/>
+      </a:ln>
+    </cs:spPr>
+  </cs:trendline>
+  <cs:trendlineLabel>
+    <cs:lnRef idx="0"/>
+    <cs:fillRef idx="0"/>
+    <cs:effectRef idx="0"/>
+    <cs:fontRef idx="minor">
+      <a:schemeClr val="tx1">
+        <a:lumMod val="65000"/>
+        <a:lumOff val="35000"/>
+      </a:schemeClr>
+    </cs:fontRef>
+    <cs:defRPr sz="900" kern="1200"/>
+  </cs:trendlineLabel>
+  <cs:upBar>
+    <cs:lnRef idx="0"/>
+    <cs:fillRef idx="0"/>
+    <cs:effectRef idx="0"/>
+    <cs:fontRef idx="minor">
+      <a:schemeClr val="dk1"/>
+    </cs:fontRef>
+    <cs:spPr>
+      <a:solidFill>
+        <a:schemeClr val="lt1"/>
+      </a:solidFill>
+      <a:ln w="9525">
+        <a:solidFill>
+          <a:schemeClr val="tx1">
+            <a:lumMod val="50000"/>
+            <a:lumOff val="50000"/>
+          </a:schemeClr>
+        </a:solidFill>
+      </a:ln>
+    </cs:spPr>
+  </cs:upBar>
+  <cs:valueAxis>
+    <cs:lnRef idx="0"/>
+    <cs:fillRef idx="0"/>
+    <cs:effectRef idx="0"/>
+    <cs:fontRef idx="minor">
+      <a:schemeClr val="tx1">
+        <a:lumMod val="65000"/>
+        <a:lumOff val="35000"/>
+      </a:schemeClr>
+    </cs:fontRef>
+    <cs:defRPr sz="900" kern="1200"/>
+  </cs:valueAxis>
+  <cs:wall>
+    <cs:lnRef idx="0"/>
+    <cs:fillRef idx="0"/>
+    <cs:effectRef idx="0"/>
+    <cs:fontRef idx="minor">
+      <a:schemeClr val="dk1"/>
+    </cs:fontRef>
+  </cs:wall>
+</cs:chartStyle>
+</file>
+
 <file path=word/theme/theme1.xml><?xml version="1.0" encoding="utf-8"?>
 <a:theme xmlns:a="http://schemas.openxmlformats.org/drawingml/2006/main" name="Office Theme">
   <a:themeElements>

</xml_diff>